<commit_message>
ESII 01_03_18 ED1 finalizado
</commit_message>
<xml_diff>
--- a/5º Semestre/ES II/Estudo Dirigido/ED1/Caso de uso real.docx
+++ b/5º Semestre/ES II/Estudo Dirigido/ED1/Caso de uso real.docx
@@ -76,10 +76,10 @@
         <w:tblStyle w:val="4"/>
         <w:tblW w:w="8522" w:type="dxa"/>
         <w:jc w:val="left"/>
-        <w:tblInd w:w="0" w:type="dxa"/>
+        <w:tblInd w:w="-5" w:type="dxa"/>
         <w:tblCellMar>
           <w:top w:w="0" w:type="dxa"/>
-          <w:left w:w="108" w:type="dxa"/>
+          <w:left w:w="103" w:type="dxa"/>
           <w:bottom w:w="0" w:type="dxa"/>
           <w:right w:w="108" w:type="dxa"/>
         </w:tblCellMar>
@@ -96,7 +96,7 @@
             <w:tcBorders/>
             <w:shd w:fill="auto" w:val="clear"/>
             <w:tcMar>
-              <w:left w:w="108" w:type="dxa"/>
+              <w:left w:w="103" w:type="dxa"/>
             </w:tcMar>
             <w:vAlign w:val="center"/>
           </w:tcPr>
@@ -111,6 +111,7 @@
                 <w:bCs/>
                 <w:position w:val="0"/>
                 <w:sz w:val="21"/>
+                <w:sz w:val="21"/>
                 <w:vertAlign w:val="baseline"/>
               </w:rPr>
             </w:pPr>
@@ -119,6 +120,7 @@
                 <w:b/>
                 <w:bCs/>
                 <w:position w:val="0"/>
+                <w:sz w:val="21"/>
                 <w:sz w:val="21"/>
                 <w:vertAlign w:val="baseline"/>
               </w:rPr>
@@ -132,7 +134,7 @@
             <w:tcBorders/>
             <w:shd w:fill="auto" w:val="clear"/>
             <w:tcMar>
-              <w:left w:w="108" w:type="dxa"/>
+              <w:left w:w="103" w:type="dxa"/>
             </w:tcMar>
             <w:vAlign w:val="center"/>
           </w:tcPr>
@@ -147,6 +149,7 @@
                 <w:bCs/>
                 <w:position w:val="0"/>
                 <w:sz w:val="21"/>
+                <w:sz w:val="21"/>
                 <w:vertAlign w:val="baseline"/>
               </w:rPr>
             </w:pPr>
@@ -155,6 +158,7 @@
                 <w:b/>
                 <w:bCs/>
                 <w:position w:val="0"/>
+                <w:sz w:val="21"/>
                 <w:sz w:val="21"/>
                 <w:vertAlign w:val="baseline"/>
               </w:rPr>
@@ -171,7 +175,7 @@
             <w:tcBorders/>
             <w:shd w:fill="auto" w:val="clear"/>
             <w:tcMar>
-              <w:left w:w="108" w:type="dxa"/>
+              <w:left w:w="103" w:type="dxa"/>
             </w:tcMar>
           </w:tcPr>
           <w:p>
@@ -185,33 +189,19 @@
               <w:rPr>
                 <w:position w:val="0"/>
                 <w:sz w:val="21"/>
-                <w:vertAlign w:val="baseline"/>
-              </w:rPr>
-              <w:t xml:space="preserve">1- O professor informa </w:t>
-            </w:r>
-            <w:r>
-              <w:rPr>
-                <w:position w:val="0"/>
-                <w:sz w:val="21"/>
-                <w:vertAlign w:val="baseline"/>
-              </w:rPr>
-              <w:t xml:space="preserve">o </w:t>
-            </w:r>
-            <w:r>
-              <w:rPr>
-                <w:position w:val="0"/>
-                <w:sz w:val="21"/>
-                <w:vertAlign w:val="baseline"/>
-              </w:rPr>
-              <w:t xml:space="preserve">usuário e senha e submete ao sistema, </w:t>
-            </w:r>
-            <w:r>
-              <w:rPr>
-                <w:position w:val="0"/>
-                <w:sz w:val="21"/>
-                <w:vertAlign w:val="baseline"/>
-              </w:rPr>
-              <w:t>clicando no botão OK</w:t>
+                <w:sz w:val="21"/>
+                <w:vertAlign w:val="baseline"/>
+              </w:rPr>
+              <w:t xml:space="preserve">1- O professor informa o usuário e senha e submete ao sistema, clicando no botão OK, </w:t>
+            </w:r>
+            <w:r>
+              <w:rPr>
+                <w:position w:val="0"/>
+                <w:sz w:val="21"/>
+                <w:sz w:val="21"/>
+                <w:vertAlign w:val="baseline"/>
+              </w:rPr>
+              <w:t>da tela de Login</w:t>
             </w:r>
           </w:p>
         </w:tc>
@@ -221,7 +211,7 @@
             <w:tcBorders/>
             <w:shd w:fill="auto" w:val="clear"/>
             <w:tcMar>
-              <w:left w:w="108" w:type="dxa"/>
+              <w:left w:w="103" w:type="dxa"/>
             </w:tcMar>
           </w:tcPr>
           <w:p>
@@ -239,25 +229,10 @@
               <w:rPr>
                 <w:position w:val="0"/>
                 <w:sz w:val="21"/>
-                <w:vertAlign w:val="baseline"/>
-              </w:rPr>
-              <w:t xml:space="preserve">2- </w:t>
-            </w:r>
-            <w:r>
-              <w:rPr>
-                <w:position w:val="0"/>
-                <w:sz w:val="21"/>
-                <w:vertAlign w:val="baseline"/>
-              </w:rPr>
-              <w:t>V</w:t>
-            </w:r>
-            <w:r>
-              <w:rPr>
-                <w:position w:val="0"/>
-                <w:sz w:val="21"/>
-                <w:vertAlign w:val="baseline"/>
-              </w:rPr>
-              <w:t>erifica se os dados são válidos</w:t>
+                <w:sz w:val="21"/>
+                <w:vertAlign w:val="baseline"/>
+              </w:rPr>
+              <w:t>2- Verifica se os dados são válidos</w:t>
             </w:r>
           </w:p>
           <w:p>
@@ -275,33 +250,19 @@
               <w:rPr>
                 <w:position w:val="0"/>
                 <w:sz w:val="21"/>
-                <w:vertAlign w:val="baseline"/>
-              </w:rPr>
-              <w:t xml:space="preserve">2.a.1- </w:t>
-            </w:r>
-            <w:r>
-              <w:rPr>
-                <w:position w:val="0"/>
-                <w:sz w:val="21"/>
-                <w:vertAlign w:val="baseline"/>
-              </w:rPr>
-              <w:t>E</w:t>
-            </w:r>
-            <w:r>
-              <w:rPr>
-                <w:position w:val="0"/>
-                <w:sz w:val="21"/>
-                <w:vertAlign w:val="baseline"/>
-              </w:rPr>
-              <w:t xml:space="preserve">mite mensagem de erro </w:t>
-            </w:r>
-            <w:r>
-              <w:rPr>
-                <w:position w:val="0"/>
-                <w:sz w:val="21"/>
-                <w:vertAlign w:val="baseline"/>
-              </w:rPr>
-              <w:t>na tela</w:t>
+                <w:sz w:val="21"/>
+                <w:vertAlign w:val="baseline"/>
+              </w:rPr>
+              <w:t xml:space="preserve">2.a.1- Emite mensagem de erro na tela </w:t>
+            </w:r>
+            <w:r>
+              <w:rPr>
+                <w:position w:val="0"/>
+                <w:sz w:val="21"/>
+                <w:sz w:val="21"/>
+                <w:vertAlign w:val="baseline"/>
+              </w:rPr>
+              <w:t>de Login</w:t>
             </w:r>
           </w:p>
           <w:p>
@@ -319,41 +280,19 @@
               <w:rPr>
                 <w:position w:val="0"/>
                 <w:sz w:val="21"/>
-                <w:vertAlign w:val="baseline"/>
-              </w:rPr>
-              <w:t xml:space="preserve">2.b.1- </w:t>
-            </w:r>
-            <w:r>
-              <w:rPr>
-                <w:position w:val="0"/>
-                <w:sz w:val="21"/>
-                <w:vertAlign w:val="baseline"/>
-              </w:rPr>
-              <w:t>R</w:t>
-            </w:r>
-            <w:r>
-              <w:rPr>
-                <w:position w:val="0"/>
-                <w:sz w:val="21"/>
-                <w:vertAlign w:val="baseline"/>
-              </w:rPr>
-              <w:t xml:space="preserve">etorna </w:t>
-            </w:r>
-            <w:r>
-              <w:rPr>
-                <w:position w:val="0"/>
-                <w:sz w:val="21"/>
-                <w:vertAlign w:val="baseline"/>
-              </w:rPr>
-              <w:t>uma</w:t>
-            </w:r>
-            <w:r>
-              <w:rPr>
-                <w:position w:val="0"/>
-                <w:sz w:val="21"/>
-                <w:vertAlign w:val="baseline"/>
-              </w:rPr>
-              <w:t xml:space="preserve"> lista de disciplinas lecionadas pelo professor</w:t>
+                <w:sz w:val="21"/>
+                <w:vertAlign w:val="baseline"/>
+              </w:rPr>
+              <w:t xml:space="preserve">2.b.1- Retorna uma lista de disciplinas lecionadas pelo professor, </w:t>
+            </w:r>
+            <w:r>
+              <w:rPr>
+                <w:position w:val="0"/>
+                <w:sz w:val="21"/>
+                <w:sz w:val="21"/>
+                <w:vertAlign w:val="baseline"/>
+              </w:rPr>
+              <w:t>para a tela de Disciplinas</w:t>
             </w:r>
           </w:p>
         </w:tc>
@@ -366,7 +305,7 @@
             <w:tcBorders/>
             <w:shd w:fill="auto" w:val="clear"/>
             <w:tcMar>
-              <w:left w:w="108" w:type="dxa"/>
+              <w:left w:w="103" w:type="dxa"/>
             </w:tcMar>
           </w:tcPr>
           <w:p>
@@ -382,25 +321,46 @@
               <w:rPr>
                 <w:position w:val="0"/>
                 <w:sz w:val="21"/>
-                <w:vertAlign w:val="baseline"/>
-              </w:rPr>
-              <w:t xml:space="preserve">2.b.2- O Professor seleciona, </w:t>
-            </w:r>
-            <w:r>
-              <w:rPr>
-                <w:position w:val="0"/>
-                <w:sz w:val="21"/>
-                <w:vertAlign w:val="baseline"/>
-              </w:rPr>
-              <w:t>de uma lista,</w:t>
-            </w:r>
-            <w:r>
-              <w:rPr>
-                <w:position w:val="0"/>
-                <w:sz w:val="21"/>
-                <w:vertAlign w:val="baseline"/>
-              </w:rPr>
-              <w:t xml:space="preserve"> a disciplina desejada</w:t>
+                <w:sz w:val="21"/>
+                <w:vertAlign w:val="baseline"/>
+              </w:rPr>
+              <w:t xml:space="preserve">2.b.2- O Professor seleciona </w:t>
+            </w:r>
+            <w:r>
+              <w:rPr>
+                <w:position w:val="0"/>
+                <w:sz w:val="21"/>
+                <w:sz w:val="21"/>
+                <w:vertAlign w:val="baseline"/>
+              </w:rPr>
+              <w:t>na tela de Disciplinas</w:t>
+            </w:r>
+            <w:r>
+              <w:rPr>
+                <w:position w:val="0"/>
+                <w:sz w:val="21"/>
+                <w:sz w:val="21"/>
+                <w:vertAlign w:val="baseline"/>
+              </w:rPr>
+              <w:t xml:space="preserve">, a </w:t>
+            </w:r>
+            <w:r>
+              <w:rPr>
+                <w:position w:val="0"/>
+                <w:sz w:val="21"/>
+                <w:sz w:val="21"/>
+                <w:vertAlign w:val="baseline"/>
+              </w:rPr>
+              <w:t>opção</w:t>
+            </w:r>
+            <w:r>
+              <w:rPr>
+                <w:position w:val="0"/>
+                <w:sz w:val="21"/>
+                <w:sz w:val="21"/>
+                <w:vertAlign w:val="baseline"/>
+              </w:rPr>
+              <w:t xml:space="preserve"> desejada</w:t>
             </w:r>
           </w:p>
         </w:tc>
@@ -410,7 +370,7 @@
             <w:tcBorders/>
             <w:shd w:fill="auto" w:val="clear"/>
             <w:tcMar>
-              <w:left w:w="108" w:type="dxa"/>
+              <w:left w:w="103" w:type="dxa"/>
             </w:tcMar>
           </w:tcPr>
           <w:p>
@@ -424,6 +384,7 @@
               <w:rPr>
                 <w:position w:val="0"/>
                 <w:sz w:val="21"/>
+                <w:sz w:val="21"/>
                 <w:vertAlign w:val="baseline"/>
               </w:rPr>
               <w:t xml:space="preserve">2.b.3- </w:t>
@@ -432,17 +393,28 @@
               <w:rPr>
                 <w:position w:val="0"/>
                 <w:sz w:val="21"/>
-                <w:vertAlign w:val="baseline"/>
-              </w:rPr>
-              <w:t>R</w:t>
-            </w:r>
-            <w:r>
-              <w:rPr>
-                <w:position w:val="0"/>
-                <w:sz w:val="21"/>
-                <w:vertAlign w:val="baseline"/>
-              </w:rPr>
-              <w:t>etorna para a entrada de dados do plano de estudo</w:t>
+                <w:sz w:val="21"/>
+                <w:vertAlign w:val="baseline"/>
+              </w:rPr>
+              <w:t>Avança</w:t>
+            </w:r>
+            <w:r>
+              <w:rPr>
+                <w:position w:val="0"/>
+                <w:sz w:val="21"/>
+                <w:sz w:val="21"/>
+                <w:vertAlign w:val="baseline"/>
+              </w:rPr>
+              <w:t xml:space="preserve"> para </w:t>
+            </w:r>
+            <w:r>
+              <w:rPr>
+                <w:position w:val="0"/>
+                <w:sz w:val="21"/>
+                <w:sz w:val="21"/>
+                <w:vertAlign w:val="baseline"/>
+              </w:rPr>
+              <w:t>a tela Plano de Estudos: Disciplina N</w:t>
             </w:r>
           </w:p>
         </w:tc>
@@ -455,7 +427,7 @@
             <w:tcBorders/>
             <w:shd w:fill="auto" w:val="clear"/>
             <w:tcMar>
-              <w:left w:w="108" w:type="dxa"/>
+              <w:left w:w="103" w:type="dxa"/>
             </w:tcMar>
           </w:tcPr>
           <w:p>
@@ -469,33 +441,10 @@
               <w:rPr>
                 <w:position w:val="0"/>
                 <w:sz w:val="21"/>
-                <w:vertAlign w:val="baseline"/>
-              </w:rPr>
-              <w:t xml:space="preserve">3- O Professor preenche </w:t>
-            </w:r>
-            <w:r>
-              <w:rPr>
-                <w:position w:val="0"/>
-                <w:sz w:val="21"/>
-                <w:vertAlign w:val="baseline"/>
-              </w:rPr>
-              <w:t xml:space="preserve">os </w:t>
-            </w:r>
-            <w:r>
-              <w:rPr>
-                <w:position w:val="0"/>
-                <w:sz w:val="21"/>
-                <w:vertAlign w:val="baseline"/>
-              </w:rPr>
-              <w:t>dados do plano de estud</w:t>
-            </w:r>
-            <w:r>
-              <w:rPr>
-                <w:position w:val="0"/>
-                <w:sz w:val="21"/>
-                <w:vertAlign w:val="baseline"/>
-              </w:rPr>
-              <w:t>o, em um formulário contendo os campos: ementa (previamente preenchido com dados da disciplina), avaliações e material didático</w:t>
+                <w:sz w:val="21"/>
+                <w:vertAlign w:val="baseline"/>
+              </w:rPr>
+              <w:t>3- O Professor preenche os dados do plano de estudo, em um formulário contendo os campos: ementa (previamente preenchido com dados da disciplina), avaliações e material didático</w:t>
             </w:r>
           </w:p>
         </w:tc>
@@ -505,7 +454,7 @@
             <w:tcBorders/>
             <w:shd w:fill="auto" w:val="clear"/>
             <w:tcMar>
-              <w:left w:w="108" w:type="dxa"/>
+              <w:left w:w="103" w:type="dxa"/>
             </w:tcMar>
           </w:tcPr>
           <w:p>
@@ -516,12 +465,14 @@
               <w:rPr>
                 <w:position w:val="0"/>
                 <w:sz w:val="21"/>
-                <w:vertAlign w:val="baseline"/>
-              </w:rPr>
-            </w:pPr>
-            <w:r>
-              <w:rPr>
-                <w:position w:val="0"/>
+                <w:sz w:val="21"/>
+                <w:vertAlign w:val="baseline"/>
+              </w:rPr>
+            </w:pPr>
+            <w:r>
+              <w:rPr>
+                <w:position w:val="0"/>
+                <w:sz w:val="21"/>
                 <w:sz w:val="21"/>
                 <w:vertAlign w:val="baseline"/>
               </w:rPr>
@@ -537,7 +488,7 @@
             <w:tcBorders/>
             <w:shd w:fill="auto" w:val="clear"/>
             <w:tcMar>
-              <w:left w:w="108" w:type="dxa"/>
+              <w:left w:w="103" w:type="dxa"/>
             </w:tcMar>
           </w:tcPr>
           <w:p>
@@ -551,17 +502,10 @@
               <w:rPr>
                 <w:position w:val="0"/>
                 <w:sz w:val="21"/>
-                <w:vertAlign w:val="baseline"/>
-              </w:rPr>
-              <w:t>4- O Professor finaliza a entrada de dados</w:t>
-            </w:r>
-            <w:r>
-              <w:rPr>
-                <w:position w:val="0"/>
-                <w:sz w:val="21"/>
-                <w:vertAlign w:val="baseline"/>
-              </w:rPr>
-              <w:t>, clicando no botão prosseguir</w:t>
+                <w:sz w:val="21"/>
+                <w:vertAlign w:val="baseline"/>
+              </w:rPr>
+              <w:t>4- O Professor finaliza a entrada de dados, clicando no botão prosseguir</w:t>
             </w:r>
           </w:p>
         </w:tc>
@@ -571,7 +515,7 @@
             <w:tcBorders/>
             <w:shd w:fill="auto" w:val="clear"/>
             <w:tcMar>
-              <w:left w:w="108" w:type="dxa"/>
+              <w:left w:w="103" w:type="dxa"/>
             </w:tcMar>
           </w:tcPr>
           <w:p>
@@ -585,57 +529,37 @@
               <w:rPr>
                 <w:position w:val="0"/>
                 <w:sz w:val="21"/>
-                <w:vertAlign w:val="baseline"/>
-              </w:rPr>
-              <w:t xml:space="preserve">4- </w:t>
-            </w:r>
-            <w:r>
-              <w:rPr>
-                <w:position w:val="0"/>
-                <w:sz w:val="21"/>
-                <w:vertAlign w:val="baseline"/>
-              </w:rPr>
-              <w:t>A</w:t>
-            </w:r>
-            <w:r>
-              <w:rPr>
-                <w:position w:val="0"/>
-                <w:sz w:val="21"/>
-                <w:vertAlign w:val="baseline"/>
-              </w:rPr>
-              <w:t xml:space="preserve">vança para a </w:t>
-            </w:r>
-            <w:r>
-              <w:rPr>
-                <w:position w:val="0"/>
-                <w:sz w:val="21"/>
-                <w:vertAlign w:val="baseline"/>
-              </w:rPr>
-              <w:t>tela</w:t>
-            </w:r>
-            <w:r>
-              <w:rPr>
-                <w:position w:val="0"/>
-                <w:sz w:val="21"/>
-                <w:vertAlign w:val="baseline"/>
-              </w:rPr>
-              <w:t xml:space="preserve"> da bibliografia </w:t>
-            </w:r>
-            <w:r>
-              <w:rPr>
-                <w:position w:val="0"/>
-                <w:sz w:val="21"/>
-                <w:vertAlign w:val="baseline"/>
-              </w:rPr>
-              <w:t>referente a</w:t>
-            </w:r>
-            <w:r>
-              <w:rPr>
-                <w:position w:val="0"/>
-                <w:sz w:val="21"/>
-                <w:vertAlign w:val="baseline"/>
-              </w:rPr>
-              <w:t xml:space="preserve"> disciplina</w:t>
+                <w:sz w:val="21"/>
+                <w:vertAlign w:val="baseline"/>
+              </w:rPr>
+              <w:t>5</w:t>
+            </w:r>
+            <w:r>
+              <w:rPr>
+                <w:position w:val="0"/>
+                <w:sz w:val="21"/>
+                <w:sz w:val="21"/>
+                <w:vertAlign w:val="baseline"/>
+              </w:rPr>
+              <w:t xml:space="preserve">- Avança para a tela da </w:t>
+            </w:r>
+            <w:r>
+              <w:rPr>
+                <w:position w:val="0"/>
+                <w:sz w:val="21"/>
+                <w:sz w:val="21"/>
+                <w:vertAlign w:val="baseline"/>
+              </w:rPr>
+              <w:t>B</w:t>
+            </w:r>
+            <w:r>
+              <w:rPr>
+                <w:position w:val="0"/>
+                <w:sz w:val="21"/>
+                <w:sz w:val="21"/>
+                <w:vertAlign w:val="baseline"/>
+              </w:rPr>
+              <w:t>ibliografia</w:t>
             </w:r>
           </w:p>
         </w:tc>
@@ -648,7 +572,7 @@
             <w:tcBorders/>
             <w:shd w:fill="auto" w:val="clear"/>
             <w:tcMar>
-              <w:left w:w="108" w:type="dxa"/>
+              <w:left w:w="103" w:type="dxa"/>
             </w:tcMar>
           </w:tcPr>
           <w:p>
@@ -662,17 +586,37 @@
               <w:rPr>
                 <w:position w:val="0"/>
                 <w:sz w:val="21"/>
-                <w:vertAlign w:val="baseline"/>
-              </w:rPr>
-              <w:t xml:space="preserve">5- O Professor informa dados referentes à bibliografia, </w:t>
-            </w:r>
-            <w:r>
-              <w:rPr>
-                <w:position w:val="0"/>
-                <w:sz w:val="21"/>
-                <w:vertAlign w:val="baseline"/>
-              </w:rPr>
-              <w:t>em um campo de pesquisa</w:t>
+                <w:sz w:val="21"/>
+                <w:vertAlign w:val="baseline"/>
+              </w:rPr>
+              <w:t>6</w:t>
+            </w:r>
+            <w:r>
+              <w:rPr>
+                <w:position w:val="0"/>
+                <w:sz w:val="21"/>
+                <w:sz w:val="21"/>
+                <w:vertAlign w:val="baseline"/>
+              </w:rPr>
+              <w:t xml:space="preserve">- O Professor informa </w:t>
+            </w:r>
+            <w:r>
+              <w:rPr>
+                <w:position w:val="0"/>
+                <w:sz w:val="21"/>
+                <w:sz w:val="21"/>
+                <w:vertAlign w:val="baseline"/>
+              </w:rPr>
+              <w:t xml:space="preserve">os </w:t>
+            </w:r>
+            <w:r>
+              <w:rPr>
+                <w:position w:val="0"/>
+                <w:sz w:val="21"/>
+                <w:sz w:val="21"/>
+                <w:vertAlign w:val="baseline"/>
+              </w:rPr>
+              <w:t>dados referentes à bibliografia, em um campo de pesquisa</w:t>
             </w:r>
           </w:p>
         </w:tc>
@@ -682,7 +626,7 @@
             <w:tcBorders/>
             <w:shd w:fill="auto" w:val="clear"/>
             <w:tcMar>
-              <w:left w:w="108" w:type="dxa"/>
+              <w:left w:w="103" w:type="dxa"/>
             </w:tcMar>
           </w:tcPr>
           <w:p>
@@ -700,25 +644,19 @@
               <w:rPr>
                 <w:position w:val="0"/>
                 <w:sz w:val="21"/>
-                <w:vertAlign w:val="baseline"/>
-              </w:rPr>
-              <w:t xml:space="preserve">5- </w:t>
-            </w:r>
-            <w:r>
-              <w:rPr>
-                <w:position w:val="0"/>
-                <w:sz w:val="21"/>
-                <w:vertAlign w:val="baseline"/>
-              </w:rPr>
-              <w:t>V</w:t>
-            </w:r>
-            <w:r>
-              <w:rPr>
-                <w:position w:val="0"/>
-                <w:sz w:val="21"/>
-                <w:vertAlign w:val="baseline"/>
-              </w:rPr>
-              <w:t>erifica se a mesma está cadastrada</w:t>
+                <w:sz w:val="21"/>
+                <w:vertAlign w:val="baseline"/>
+              </w:rPr>
+              <w:t>6</w:t>
+            </w:r>
+            <w:r>
+              <w:rPr>
+                <w:position w:val="0"/>
+                <w:sz w:val="21"/>
+                <w:sz w:val="21"/>
+                <w:vertAlign w:val="baseline"/>
+              </w:rPr>
+              <w:t>- Verifica se a mesma está cadastrada</w:t>
             </w:r>
           </w:p>
           <w:p>
@@ -730,19 +668,25 @@
                 <w:numId w:val="0"/>
               </w:numPr>
               <w:jc w:val="both"/>
-              <w:rPr>
-                <w:position w:val="0"/>
-                <w:sz w:val="21"/>
-                <w:vertAlign w:val="baseline"/>
-              </w:rPr>
-            </w:pPr>
-            <w:r>
-              <w:rPr>
-                <w:position w:val="0"/>
-                <w:sz w:val="21"/>
-                <w:vertAlign w:val="baseline"/>
-              </w:rPr>
-              <w:t>5.a.1- Se estiver, aloca esta bibliografia à disciplina</w:t>
+              <w:rPr/>
+            </w:pPr>
+            <w:r>
+              <w:rPr>
+                <w:position w:val="0"/>
+                <w:sz w:val="21"/>
+                <w:sz w:val="21"/>
+                <w:vertAlign w:val="baseline"/>
+              </w:rPr>
+              <w:t>6</w:t>
+            </w:r>
+            <w:r>
+              <w:rPr>
+                <w:position w:val="0"/>
+                <w:sz w:val="21"/>
+                <w:sz w:val="21"/>
+                <w:vertAlign w:val="baseline"/>
+              </w:rPr>
+              <w:t>.a.1- Se estiver, aloca esta bibliografia à disciplina</w:t>
             </w:r>
           </w:p>
           <w:p>
@@ -754,19 +698,25 @@
                 <w:numId w:val="0"/>
               </w:numPr>
               <w:jc w:val="both"/>
-              <w:rPr>
-                <w:position w:val="0"/>
-                <w:sz w:val="21"/>
-                <w:vertAlign w:val="baseline"/>
-              </w:rPr>
-            </w:pPr>
-            <w:r>
-              <w:rPr>
-                <w:position w:val="0"/>
-                <w:sz w:val="21"/>
-                <w:vertAlign w:val="baseline"/>
-              </w:rPr>
-              <w:t>5.b.1- Se não estiver, registra a mesma como bibliografia adquirida</w:t>
+              <w:rPr/>
+            </w:pPr>
+            <w:r>
+              <w:rPr>
+                <w:position w:val="0"/>
+                <w:sz w:val="21"/>
+                <w:sz w:val="21"/>
+                <w:vertAlign w:val="baseline"/>
+              </w:rPr>
+              <w:t>6</w:t>
+            </w:r>
+            <w:r>
+              <w:rPr>
+                <w:position w:val="0"/>
+                <w:sz w:val="21"/>
+                <w:sz w:val="21"/>
+                <w:vertAlign w:val="baseline"/>
+              </w:rPr>
+              <w:t>.b.1- Se não estiver, registra a mesma como bibliografia adquirida</w:t>
             </w:r>
           </w:p>
         </w:tc>
@@ -779,7 +729,7 @@
             <w:tcBorders/>
             <w:shd w:fill="auto" w:val="clear"/>
             <w:tcMar>
-              <w:left w:w="108" w:type="dxa"/>
+              <w:left w:w="103" w:type="dxa"/>
             </w:tcMar>
           </w:tcPr>
           <w:p>
@@ -793,33 +743,28 @@
               <w:rPr>
                 <w:position w:val="0"/>
                 <w:sz w:val="21"/>
-                <w:vertAlign w:val="baseline"/>
-              </w:rPr>
-              <w:t xml:space="preserve">6- O Professor </w:t>
-            </w:r>
-            <w:r>
-              <w:rPr>
-                <w:position w:val="0"/>
-                <w:sz w:val="21"/>
-                <w:vertAlign w:val="baseline"/>
-              </w:rPr>
-              <w:t>finaliza</w:t>
-            </w:r>
-            <w:r>
-              <w:rPr>
-                <w:position w:val="0"/>
-                <w:sz w:val="21"/>
-                <w:vertAlign w:val="baseline"/>
-              </w:rPr>
-              <w:t xml:space="preserve"> a criação do plano de estudos, </w:t>
-            </w:r>
-            <w:r>
-              <w:rPr>
-                <w:position w:val="0"/>
-                <w:sz w:val="21"/>
-                <w:vertAlign w:val="baseline"/>
-              </w:rPr>
-              <w:t>clicando em concluir</w:t>
+                <w:sz w:val="21"/>
+                <w:vertAlign w:val="baseline"/>
+              </w:rPr>
+              <w:t>7</w:t>
+            </w:r>
+            <w:r>
+              <w:rPr>
+                <w:position w:val="0"/>
+                <w:sz w:val="21"/>
+                <w:sz w:val="21"/>
+                <w:vertAlign w:val="baseline"/>
+              </w:rPr>
+              <w:t xml:space="preserve">- O Professor finaliza a criação do plano de estudos clicando </w:t>
+            </w:r>
+            <w:r>
+              <w:rPr>
+                <w:position w:val="0"/>
+                <w:sz w:val="21"/>
+                <w:sz w:val="21"/>
+                <w:vertAlign w:val="baseline"/>
+              </w:rPr>
+              <w:t>no botão Concluir, presente na tela Bibliografia</w:t>
             </w:r>
           </w:p>
         </w:tc>
@@ -829,7 +774,7 @@
             <w:tcBorders/>
             <w:shd w:fill="auto" w:val="clear"/>
             <w:tcMar>
-              <w:left w:w="108" w:type="dxa"/>
+              <w:left w:w="103" w:type="dxa"/>
             </w:tcMar>
           </w:tcPr>
           <w:p>
@@ -847,25 +792,10 @@
               <w:rPr>
                 <w:position w:val="0"/>
                 <w:sz w:val="21"/>
-                <w:vertAlign w:val="baseline"/>
-              </w:rPr>
-              <w:t xml:space="preserve">7.1- </w:t>
-            </w:r>
-            <w:r>
-              <w:rPr>
-                <w:position w:val="0"/>
-                <w:sz w:val="21"/>
-                <w:vertAlign w:val="baseline"/>
-              </w:rPr>
-              <w:t>A</w:t>
-            </w:r>
-            <w:r>
-              <w:rPr>
-                <w:position w:val="0"/>
-                <w:sz w:val="21"/>
-                <w:vertAlign w:val="baseline"/>
-              </w:rPr>
-              <w:t>rmazena o plano de ensino</w:t>
+                <w:sz w:val="21"/>
+                <w:vertAlign w:val="baseline"/>
+              </w:rPr>
+              <w:t>7.1- Armazena o plano de ensino</w:t>
             </w:r>
           </w:p>
           <w:p>
@@ -883,31 +813,17 @@
               <w:rPr>
                 <w:position w:val="0"/>
                 <w:sz w:val="21"/>
-                <w:vertAlign w:val="baseline"/>
-              </w:rPr>
-              <w:t xml:space="preserve">7.2- </w:t>
-            </w:r>
-            <w:r>
-              <w:rPr>
-                <w:position w:val="0"/>
-                <w:sz w:val="21"/>
-                <w:vertAlign w:val="baseline"/>
-              </w:rPr>
-              <w:t>I</w:t>
-            </w:r>
-            <w:r>
-              <w:rPr>
-                <w:position w:val="0"/>
-                <w:sz w:val="21"/>
-                <w:vertAlign w:val="baseline"/>
-              </w:rPr>
-              <w:t xml:space="preserve">nicia o caso de uso </w:t>
+                <w:sz w:val="21"/>
+                <w:vertAlign w:val="baseline"/>
+              </w:rPr>
+              <w:t xml:space="preserve">7.2- Inicia o caso de uso </w:t>
             </w:r>
             <w:r>
               <w:rPr>
                 <w:i/>
                 <w:iCs/>
                 <w:position w:val="0"/>
+                <w:sz w:val="21"/>
                 <w:sz w:val="21"/>
                 <w:vertAlign w:val="baseline"/>
               </w:rPr>
@@ -1213,7 +1129,7 @@
     </w:pPr>
     <w:rPr>
       <w:rFonts w:ascii="Calibri" w:hAnsi="Calibri" w:eastAsia="宋体" w:cs="" w:asciiTheme="minorHAnsi" w:cstheme="minorBidi" w:eastAsiaTheme="minorEastAsia" w:hAnsiTheme="minorHAnsi"/>
-      <w:color w:val="auto"/>
+      <w:color w:val="00000A"/>
       <w:sz w:val="21"/>
       <w:szCs w:val="24"/>
       <w:lang w:val="en-US" w:eastAsia="zh-CN" w:bidi="ar-SA"/>

</xml_diff>